<commit_message>
Game renamed to Match
</commit_message>
<xml_diff>
--- a/Blokus/Issues.docx
+++ b/Blokus/Issues.docx
@@ -1279,6 +1279,25 @@
           <w:szCs w:val="18"/>
         </w:rPr>
         <w:t>Fix accelerator keys</w:t>
+      </w:r>
+    </w:p>
+    <w:p>
+      <w:pPr>
+        <w:spacing w:before="100" w:beforeAutospacing="1" w:after="100" w:afterAutospacing="1" w:line="240" w:lineRule="auto"/>
+        <w:ind w:right="375" w:firstLine="360"/>
+        <w:rPr>
+          <w:rFonts w:ascii="Verdana" w:eastAsia="Times New Roman" w:hAnsi="Verdana"/>
+          <w:sz w:val="18"/>
+          <w:szCs w:val="18"/>
+        </w:rPr>
+      </w:pPr>
+      <w:r>
+        <w:rPr>
+          <w:rFonts w:ascii="Verdana" w:eastAsia="Times New Roman" w:hAnsi="Verdana"/>
+          <w:sz w:val="18"/>
+          <w:szCs w:val="18"/>
+        </w:rPr>
+        <w:t>Fix TrackPopupMenu</w:t>
       </w:r>
     </w:p>
     <w:p>

</xml_diff>

<commit_message>
Bug in conversion of LPARAM to pixel pos fixed
</commit_message>
<xml_diff>
--- a/Blokus/Issues.docx
+++ b/Blokus/Issues.docx
@@ -1279,25 +1279,6 @@
           <w:szCs w:val="18"/>
         </w:rPr>
         <w:t>Fix accelerator keys</w:t>
-      </w:r>
-    </w:p>
-    <w:p>
-      <w:pPr>
-        <w:spacing w:before="100" w:beforeAutospacing="1" w:after="100" w:afterAutospacing="1" w:line="240" w:lineRule="auto"/>
-        <w:ind w:right="375" w:firstLine="360"/>
-        <w:rPr>
-          <w:rFonts w:ascii="Verdana" w:eastAsia="Times New Roman" w:hAnsi="Verdana"/>
-          <w:sz w:val="18"/>
-          <w:szCs w:val="18"/>
-        </w:rPr>
-      </w:pPr>
-      <w:r>
-        <w:rPr>
-          <w:rFonts w:ascii="Verdana" w:eastAsia="Times New Roman" w:hAnsi="Verdana"/>
-          <w:sz w:val="18"/>
-          <w:szCs w:val="18"/>
-        </w:rPr>
-        <w:t>Fix TrackPopupMenu</w:t>
       </w:r>
     </w:p>
     <w:p>

</xml_diff>

<commit_message>
Some include windows.h replaced
</commit_message>
<xml_diff>
--- a/Blokus/Issues.docx
+++ b/Blokus/Issues.docx
@@ -8,11 +8,19 @@
           <w:lang w:val="en-US"/>
         </w:rPr>
       </w:pPr>
+      <w:proofErr w:type="spellStart"/>
       <w:r>
         <w:rPr>
           <w:lang w:val="en-US"/>
         </w:rPr>
-        <w:t>Blokus issues</w:t>
+        <w:t>Blokus</w:t>
+      </w:r>
+      <w:proofErr w:type="spellEnd"/>
+      <w:r>
+        <w:rPr>
+          <w:lang w:val="en-US"/>
+        </w:rPr>
+        <w:t xml:space="preserve"> issues</w:t>
       </w:r>
     </w:p>
     <w:p>
@@ -169,8 +177,18 @@
                 <w:color w:val="000000"/>
                 <w:lang w:eastAsia="de-DE"/>
               </w:rPr>
-              <w:t>Show stopper</w:t>
+              <w:t xml:space="preserve">Show </w:t>
             </w:r>
+            <w:proofErr w:type="spellStart"/>
+            <w:r>
+              <w:rPr>
+                <w:rFonts w:ascii="Calibri" w:eastAsia="Times New Roman" w:hAnsi="Calibri" w:cs="Calibri"/>
+                <w:color w:val="000000"/>
+                <w:lang w:eastAsia="de-DE"/>
+              </w:rPr>
+              <w:t>stopper</w:t>
+            </w:r>
+            <w:proofErr w:type="spellEnd"/>
           </w:p>
         </w:tc>
         <w:tc>
@@ -397,8 +415,18 @@
                 <w:color w:val="000000"/>
                 <w:lang w:eastAsia="de-DE"/>
               </w:rPr>
-              <w:t>High value</w:t>
+              <w:t xml:space="preserve">High </w:t>
             </w:r>
+            <w:proofErr w:type="spellStart"/>
+            <w:r>
+              <w:rPr>
+                <w:rFonts w:ascii="Calibri" w:eastAsia="Times New Roman" w:hAnsi="Calibri" w:cs="Calibri"/>
+                <w:color w:val="000000"/>
+                <w:lang w:eastAsia="de-DE"/>
+              </w:rPr>
+              <w:t>value</w:t>
+            </w:r>
+            <w:proofErr w:type="spellEnd"/>
           </w:p>
         </w:tc>
         <w:tc>
@@ -645,8 +673,18 @@
                 <w:color w:val="000000"/>
                 <w:lang w:eastAsia="de-DE"/>
               </w:rPr>
-              <w:t>Middle value</w:t>
+              <w:t xml:space="preserve">Middle </w:t>
             </w:r>
+            <w:proofErr w:type="spellStart"/>
+            <w:r>
+              <w:rPr>
+                <w:rFonts w:ascii="Calibri" w:eastAsia="Times New Roman" w:hAnsi="Calibri" w:cs="Calibri"/>
+                <w:color w:val="000000"/>
+                <w:lang w:eastAsia="de-DE"/>
+              </w:rPr>
+              <w:t>value</w:t>
+            </w:r>
+            <w:proofErr w:type="spellEnd"/>
           </w:p>
         </w:tc>
         <w:tc>
@@ -883,8 +921,18 @@
                 <w:color w:val="000000"/>
                 <w:lang w:eastAsia="de-DE"/>
               </w:rPr>
-              <w:t>Low value</w:t>
+              <w:t xml:space="preserve">Low </w:t>
             </w:r>
+            <w:proofErr w:type="spellStart"/>
+            <w:r>
+              <w:rPr>
+                <w:rFonts w:ascii="Calibri" w:eastAsia="Times New Roman" w:hAnsi="Calibri" w:cs="Calibri"/>
+                <w:color w:val="000000"/>
+                <w:lang w:eastAsia="de-DE"/>
+              </w:rPr>
+              <w:t>value</w:t>
+            </w:r>
+            <w:proofErr w:type="spellEnd"/>
           </w:p>
         </w:tc>
         <w:tc>
@@ -1259,7 +1307,108 @@
           <w:sz w:val="18"/>
           <w:szCs w:val="18"/>
         </w:rPr>
-        <w:t>Animation when shapes set</w:t>
+        <w:t xml:space="preserve">Animation </w:t>
+      </w:r>
+      <w:proofErr w:type="spellStart"/>
+      <w:r>
+        <w:rPr>
+          <w:rFonts w:ascii="Verdana" w:eastAsia="Times New Roman" w:hAnsi="Verdana"/>
+          <w:sz w:val="18"/>
+          <w:szCs w:val="18"/>
+        </w:rPr>
+        <w:t>when</w:t>
+      </w:r>
+      <w:proofErr w:type="spellEnd"/>
+      <w:r>
+        <w:rPr>
+          <w:rFonts w:ascii="Verdana" w:eastAsia="Times New Roman" w:hAnsi="Verdana"/>
+          <w:sz w:val="18"/>
+          <w:szCs w:val="18"/>
+        </w:rPr>
+        <w:t xml:space="preserve"> </w:t>
+      </w:r>
+      <w:proofErr w:type="spellStart"/>
+      <w:r>
+        <w:rPr>
+          <w:rFonts w:ascii="Verdana" w:eastAsia="Times New Roman" w:hAnsi="Verdana"/>
+          <w:sz w:val="18"/>
+          <w:szCs w:val="18"/>
+        </w:rPr>
+        <w:t>shapes</w:t>
+      </w:r>
+      <w:proofErr w:type="spellEnd"/>
+      <w:r>
+        <w:rPr>
+          <w:rFonts w:ascii="Verdana" w:eastAsia="Times New Roman" w:hAnsi="Verdana"/>
+          <w:sz w:val="18"/>
+          <w:szCs w:val="18"/>
+        </w:rPr>
+        <w:t xml:space="preserve"> </w:t>
+      </w:r>
+      <w:proofErr w:type="spellStart"/>
+      <w:r>
+        <w:rPr>
+          <w:rFonts w:ascii="Verdana" w:eastAsia="Times New Roman" w:hAnsi="Verdana"/>
+          <w:sz w:val="18"/>
+          <w:szCs w:val="18"/>
+        </w:rPr>
+        <w:t>set</w:t>
+      </w:r>
+      <w:proofErr w:type="spellEnd"/>
+    </w:p>
+    <w:p>
+      <w:pPr>
+        <w:spacing w:before="100" w:beforeAutospacing="1" w:after="100" w:afterAutospacing="1" w:line="240" w:lineRule="auto"/>
+        <w:ind w:right="375" w:firstLine="360"/>
+        <w:rPr>
+          <w:rFonts w:ascii="Verdana" w:eastAsia="Times New Roman" w:hAnsi="Verdana"/>
+          <w:sz w:val="18"/>
+          <w:szCs w:val="18"/>
+        </w:rPr>
+      </w:pPr>
+      <w:r>
+        <w:rPr>
+          <w:rFonts w:ascii="Verdana" w:eastAsia="Times New Roman" w:hAnsi="Verdana"/>
+          <w:sz w:val="18"/>
+          <w:szCs w:val="18"/>
+        </w:rPr>
+        <w:t xml:space="preserve">Fix </w:t>
+      </w:r>
+      <w:proofErr w:type="spellStart"/>
+      <w:r>
+        <w:rPr>
+          <w:rFonts w:ascii="Verdana" w:eastAsia="Times New Roman" w:hAnsi="Verdana"/>
+          <w:sz w:val="18"/>
+          <w:szCs w:val="18"/>
+        </w:rPr>
+        <w:t>status</w:t>
+      </w:r>
+      <w:proofErr w:type="spellEnd"/>
+      <w:r>
+        <w:rPr>
+          <w:rFonts w:ascii="Verdana" w:eastAsia="Times New Roman" w:hAnsi="Verdana"/>
+          <w:sz w:val="18"/>
+          <w:szCs w:val="18"/>
+        </w:rPr>
+        <w:t xml:space="preserve"> bar (</w:t>
+      </w:r>
+      <w:proofErr w:type="spellStart"/>
+      <w:r>
+        <w:rPr>
+          <w:rFonts w:ascii="Verdana" w:eastAsia="Times New Roman" w:hAnsi="Verdana"/>
+          <w:sz w:val="18"/>
+          <w:szCs w:val="18"/>
+        </w:rPr>
+        <w:t>SimulationControl</w:t>
+      </w:r>
+      <w:proofErr w:type="spellEnd"/>
+      <w:r>
+        <w:rPr>
+          <w:rFonts w:ascii="Verdana" w:eastAsia="Times New Roman" w:hAnsi="Verdana"/>
+          <w:sz w:val="18"/>
+          <w:szCs w:val="18"/>
+        </w:rPr>
+        <w:t>)</w:t>
       </w:r>
     </w:p>
     <w:p>
@@ -1270,6 +1419,7 @@
           <w:rFonts w:ascii="Verdana" w:eastAsia="Times New Roman" w:hAnsi="Verdana"/>
           <w:sz w:val="18"/>
           <w:szCs w:val="18"/>
+          <w:lang w:val="en-US"/>
         </w:rPr>
       </w:pPr>
       <w:r>
@@ -1277,6 +1427,7 @@
           <w:rFonts w:ascii="Verdana" w:eastAsia="Times New Roman" w:hAnsi="Verdana"/>
           <w:sz w:val="18"/>
           <w:szCs w:val="18"/>
+          <w:lang w:val="en-US"/>
         </w:rPr>
         <w:t>Fix accelerator keys</w:t>
       </w:r>
@@ -1289,6 +1440,7 @@
           <w:rFonts w:ascii="Verdana" w:eastAsia="Times New Roman" w:hAnsi="Verdana"/>
           <w:sz w:val="18"/>
           <w:szCs w:val="18"/>
+          <w:lang w:val="en-US"/>
         </w:rPr>
       </w:pPr>
       <w:r>
@@ -1296,6 +1448,7 @@
           <w:rFonts w:ascii="Verdana" w:eastAsia="Times New Roman" w:hAnsi="Verdana"/>
           <w:sz w:val="18"/>
           <w:szCs w:val="18"/>
+          <w:lang w:val="en-US"/>
         </w:rPr>
         <w:t>Command infrastructure</w:t>
       </w:r>
@@ -1308,6 +1461,7 @@
           <w:rFonts w:ascii="Verdana" w:eastAsia="Times New Roman" w:hAnsi="Verdana"/>
           <w:sz w:val="18"/>
           <w:szCs w:val="18"/>
+          <w:lang w:val="en-US"/>
         </w:rPr>
       </w:pPr>
     </w:p>
@@ -1319,6 +1473,7 @@
           <w:rFonts w:ascii="Verdana" w:eastAsia="Times New Roman" w:hAnsi="Verdana"/>
           <w:sz w:val="18"/>
           <w:szCs w:val="18"/>
+          <w:lang w:val="en-US"/>
         </w:rPr>
       </w:pPr>
     </w:p>
@@ -1330,6 +1485,7 @@
           <w:rFonts w:ascii="Verdana" w:eastAsia="Times New Roman" w:hAnsi="Verdana"/>
           <w:sz w:val="18"/>
           <w:szCs w:val="18"/>
+          <w:lang w:val="en-US"/>
         </w:rPr>
       </w:pPr>
     </w:p>
@@ -1341,6 +1497,7 @@
           <w:rFonts w:ascii="Verdana" w:eastAsia="Times New Roman" w:hAnsi="Verdana"/>
           <w:sz w:val="18"/>
           <w:szCs w:val="18"/>
+          <w:lang w:val="en-US"/>
         </w:rPr>
       </w:pPr>
     </w:p>
@@ -1352,6 +1509,7 @@
           <w:rFonts w:ascii="Verdana" w:eastAsia="Times New Roman" w:hAnsi="Verdana"/>
           <w:sz w:val="18"/>
           <w:szCs w:val="18"/>
+          <w:lang w:val="en-US"/>
         </w:rPr>
       </w:pPr>
     </w:p>
@@ -1363,6 +1521,7 @@
           <w:rFonts w:ascii="Verdana" w:eastAsia="Times New Roman" w:hAnsi="Verdana"/>
           <w:sz w:val="18"/>
           <w:szCs w:val="18"/>
+          <w:lang w:val="en-US"/>
         </w:rPr>
       </w:pPr>
     </w:p>
@@ -1374,6 +1533,7 @@
           <w:rFonts w:ascii="Verdana" w:eastAsia="Times New Roman" w:hAnsi="Verdana"/>
           <w:sz w:val="18"/>
           <w:szCs w:val="18"/>
+          <w:lang w:val="en-US"/>
         </w:rPr>
       </w:pPr>
     </w:p>
@@ -1385,6 +1545,7 @@
           <w:rFonts w:ascii="Verdana" w:eastAsia="Times New Roman" w:hAnsi="Verdana"/>
           <w:sz w:val="18"/>
           <w:szCs w:val="18"/>
+          <w:lang w:val="en-US"/>
         </w:rPr>
       </w:pPr>
     </w:p>
@@ -1396,6 +1557,7 @@
           <w:rFonts w:ascii="Verdana" w:eastAsia="Times New Roman" w:hAnsi="Verdana"/>
           <w:sz w:val="18"/>
           <w:szCs w:val="18"/>
+          <w:lang w:val="en-US"/>
         </w:rPr>
       </w:pPr>
     </w:p>
@@ -1407,6 +1569,7 @@
           <w:rFonts w:ascii="Verdana" w:eastAsia="Times New Roman" w:hAnsi="Verdana"/>
           <w:sz w:val="18"/>
           <w:szCs w:val="18"/>
+          <w:lang w:val="en-US"/>
         </w:rPr>
       </w:pPr>
     </w:p>
@@ -1418,6 +1581,7 @@
           <w:rFonts w:ascii="Verdana" w:eastAsia="Times New Roman" w:hAnsi="Verdana"/>
           <w:sz w:val="18"/>
           <w:szCs w:val="18"/>
+          <w:lang w:val="en-US"/>
         </w:rPr>
       </w:pPr>
     </w:p>

</xml_diff>